<commit_message>
PDF version is added
</commit_message>
<xml_diff>
--- a/Semester Break Progress Reports/MertKayis_TroyTech.docx
+++ b/Semester Break Progress Reports/MertKayis_TroyTech.docx
@@ -9,6 +9,8 @@
           <w:b/>
         </w:rPr>
       </w:pPr>
+      <w:bookmarkStart w:id="0" w:name="_GoBack"/>
+      <w:bookmarkEnd w:id="0"/>
     </w:p>
     <w:p>
       <w:pPr>
@@ -276,8 +278,6 @@
         <w:keepNext/>
         <w:jc w:val="center"/>
       </w:pPr>
-      <w:bookmarkStart w:id="0" w:name="_GoBack"/>
-      <w:bookmarkEnd w:id="0"/>
       <w:r>
         <w:rPr>
           <w:noProof/>

</xml_diff>